<commit_message>
Update the Self reflection of the team
</commit_message>
<xml_diff>
--- a/Group8_Assignment1_Results.docx
+++ b/Group8_Assignment1_Results.docx
@@ -732,7 +732,6 @@
           <w:b/>
           <w:bCs/>
         </w:rPr>
-        <w:lastRenderedPageBreak/>
         <w:t>Public</w:t>
       </w:r>
       <w:r>
@@ -887,6 +886,7 @@
         <w:rPr>
           <w:noProof/>
         </w:rPr>
+        <w:lastRenderedPageBreak/>
         <w:drawing>
           <wp:inline distT="0" distB="0" distL="0" distR="0" wp14:anchorId="72D8098F" wp14:editId="2573F0AA">
             <wp:extent cx="5137150" cy="1390650"/>
@@ -966,11 +966,7 @@
       </w:r>
       <w:proofErr w:type="spellEnd"/>
       <w:r>
-        <w:t xml:space="preserve"> is given a sorted integer array. He needs to make the array elements distinct by increasing each value as needed, while minimizing the array sum. </w:t>
-      </w:r>
-      <w:r>
-        <w:lastRenderedPageBreak/>
-        <w:t xml:space="preserve">Professor </w:t>
+        <w:t xml:space="preserve"> is given a sorted integer array. He needs to make the array elements distinct by increasing each value as needed, while minimizing the array sum. Professor </w:t>
       </w:r>
       <w:proofErr w:type="spellStart"/>
       <w:r>
@@ -1230,7 +1226,6 @@
         <w:rPr>
           <w:noProof/>
         </w:rPr>
-        <w:lastRenderedPageBreak/>
         <w:drawing>
           <wp:inline distT="0" distB="0" distL="0" distR="0" wp14:anchorId="7591E5F2" wp14:editId="6806B44D">
             <wp:extent cx="5003800" cy="984250"/>
@@ -1309,6 +1304,7 @@
         <w:rPr>
           <w:noProof/>
         </w:rPr>
+        <w:lastRenderedPageBreak/>
         <w:drawing>
           <wp:inline distT="0" distB="0" distL="0" distR="0" wp14:anchorId="5C0C8E65" wp14:editId="4BB74009">
             <wp:extent cx="3308350" cy="1695450"/>
@@ -1442,7 +1438,6 @@
         <w:rPr>
           <w:noProof/>
         </w:rPr>
-        <w:lastRenderedPageBreak/>
         <w:drawing>
           <wp:inline distT="0" distB="0" distL="0" distR="0" wp14:anchorId="17ACDFA4" wp14:editId="62C74792">
             <wp:extent cx="4857750" cy="939800"/>
@@ -1782,7 +1777,6 @@
           <w:b/>
           <w:highlight w:val="yellow"/>
         </w:rPr>
-        <w:lastRenderedPageBreak/>
         <w:t>Program Output:</w:t>
       </w:r>
       <w:r>
@@ -2151,33 +2145,26 @@
         <w:rPr>
           <w:b/>
         </w:rPr>
-        <w:t xml:space="preserve"> </w:t>
-      </w:r>
-      <w:r>
-        <w:rPr>
-          <w:b/>
-        </w:rPr>
-        <w:t>Please find the program output for the multiple examples shared above.</w:t>
-      </w:r>
-    </w:p>
-    <w:p>
-      <w:pPr>
-        <w:rPr>
-          <w:b/>
-        </w:rPr>
-      </w:pPr>
-    </w:p>
-    <w:p>
-      <w:pPr>
-        <w:rPr>
-          <w:b/>
-        </w:rPr>
-      </w:pPr>
-      <w:r>
-        <w:rPr>
-          <w:b/>
-        </w:rPr>
-        <w:lastRenderedPageBreak/>
+        <w:t xml:space="preserve"> Please find the program output for the multiple examples shared above.</w:t>
+      </w:r>
+    </w:p>
+    <w:p>
+      <w:pPr>
+        <w:rPr>
+          <w:b/>
+        </w:rPr>
+      </w:pPr>
+    </w:p>
+    <w:p>
+      <w:pPr>
+        <w:rPr>
+          <w:b/>
+        </w:rPr>
+      </w:pPr>
+      <w:r>
+        <w:rPr>
+          <w:b/>
+        </w:rPr>
         <w:t>Example-1:</w:t>
       </w:r>
     </w:p>
@@ -2328,7 +2315,6 @@
         <w:rPr>
           <w:noProof/>
         </w:rPr>
-        <w:lastRenderedPageBreak/>
         <w:drawing>
           <wp:inline distT="0" distB="0" distL="0" distR="0" wp14:anchorId="6738C9C4" wp14:editId="022FB56C">
             <wp:extent cx="2895600" cy="2292350"/>
@@ -2441,6 +2427,7 @@
         <w:pStyle w:val="Heading2"/>
       </w:pPr>
       <w:r>
+        <w:lastRenderedPageBreak/>
         <w:t xml:space="preserve">Question </w:t>
       </w:r>
       <w:r>
@@ -2530,358 +2517,358 @@
     </w:p>
     <w:p>
       <w:r>
+        <w:t xml:space="preserve">Explanation= </w:t>
+      </w:r>
+      <w:proofErr w:type="spellStart"/>
+      <w:proofErr w:type="gramStart"/>
+      <w:r>
+        <w:t>arr</w:t>
+      </w:r>
+      <w:proofErr w:type="spellEnd"/>
+      <w:r>
+        <w:t>[</w:t>
+      </w:r>
+      <w:proofErr w:type="gramEnd"/>
+      <w:r>
+        <w:t xml:space="preserve">0] and </w:t>
+      </w:r>
+      <w:proofErr w:type="spellStart"/>
+      <w:r>
+        <w:t>arr</w:t>
+      </w:r>
+      <w:proofErr w:type="spellEnd"/>
+      <w:r>
+        <w:t>[3] contains “a”; hence the absolute difference between 0 and 3 is 3 which is equal to 3 therefore output is true.</w:t>
+      </w:r>
+    </w:p>
+    <w:p>
+      <w:r>
+        <w:t xml:space="preserve">Example 2: </w:t>
+      </w:r>
+      <w:proofErr w:type="spellStart"/>
+      <w:r>
+        <w:t>arr</w:t>
+      </w:r>
+      <w:proofErr w:type="spellEnd"/>
+      <w:r>
+        <w:t>=[</w:t>
+      </w:r>
+      <w:proofErr w:type="spellStart"/>
+      <w:proofErr w:type="gramStart"/>
+      <w:r>
+        <w:t>k,y</w:t>
+      </w:r>
+      <w:proofErr w:type="gramEnd"/>
+      <w:r>
+        <w:t>,k,k</w:t>
+      </w:r>
+      <w:proofErr w:type="spellEnd"/>
+      <w:r>
+        <w:t>], k=1</w:t>
+      </w:r>
+    </w:p>
+    <w:p>
+      <w:r>
+        <w:t>Output= true</w:t>
+      </w:r>
+    </w:p>
+    <w:p>
+      <w:r>
+        <w:t xml:space="preserve">Example 3: </w:t>
+      </w:r>
+    </w:p>
+    <w:p>
+      <w:r>
+        <w:t xml:space="preserve">Input: </w:t>
+      </w:r>
+      <w:proofErr w:type="spellStart"/>
+      <w:r>
+        <w:t>arr</w:t>
+      </w:r>
+      <w:proofErr w:type="spellEnd"/>
+      <w:r>
+        <w:t>=[</w:t>
+      </w:r>
+      <w:proofErr w:type="spellStart"/>
+      <w:proofErr w:type="gramStart"/>
+      <w:r>
+        <w:t>a,b</w:t>
+      </w:r>
+      <w:proofErr w:type="gramEnd"/>
+      <w:r>
+        <w:t>,c,a,b,c</w:t>
+      </w:r>
+      <w:proofErr w:type="spellEnd"/>
+      <w:r>
+        <w:t>], k=2</w:t>
+      </w:r>
+    </w:p>
+    <w:p>
+      <w:r>
+        <w:t>Output: false</w:t>
+      </w:r>
+    </w:p>
+    <w:p>
+      <w:r>
+        <w:t xml:space="preserve">Explanation= </w:t>
+      </w:r>
+      <w:proofErr w:type="spellStart"/>
+      <w:r>
+        <w:t>arr</w:t>
+      </w:r>
+      <w:proofErr w:type="spellEnd"/>
+      <w:r>
+        <w:t>[</w:t>
+      </w:r>
+      <w:proofErr w:type="gramStart"/>
+      <w:r>
+        <w:t>0]=</w:t>
+      </w:r>
+      <w:proofErr w:type="spellStart"/>
+      <w:proofErr w:type="gramEnd"/>
+      <w:r>
+        <w:t>arr</w:t>
+      </w:r>
+      <w:proofErr w:type="spellEnd"/>
+      <w:r>
+        <w:t xml:space="preserve">[3] but absolute difference is not at most 2 </w:t>
+      </w:r>
+    </w:p>
+    <w:p>
+      <w:pPr>
+        <w:ind w:left="720"/>
+      </w:pPr>
+      <w:r>
+        <w:t xml:space="preserve">           </w:t>
+      </w:r>
+      <w:proofErr w:type="spellStart"/>
+      <w:r>
+        <w:t>arr</w:t>
+      </w:r>
+      <w:proofErr w:type="spellEnd"/>
+      <w:r>
+        <w:t>[</w:t>
+      </w:r>
+      <w:proofErr w:type="gramStart"/>
+      <w:r>
+        <w:t>1]=</w:t>
+      </w:r>
+      <w:proofErr w:type="spellStart"/>
+      <w:proofErr w:type="gramEnd"/>
+      <w:r>
+        <w:t>arr</w:t>
+      </w:r>
+      <w:proofErr w:type="spellEnd"/>
+      <w:r>
+        <w:t>[4] but absolute difference is not at most 2</w:t>
+      </w:r>
+    </w:p>
+    <w:p>
+      <w:pPr>
+        <w:ind w:left="720"/>
+      </w:pPr>
+      <w:r>
+        <w:t xml:space="preserve">           </w:t>
+      </w:r>
+      <w:proofErr w:type="spellStart"/>
+      <w:r>
+        <w:t>arr</w:t>
+      </w:r>
+      <w:proofErr w:type="spellEnd"/>
+      <w:r>
+        <w:t>[</w:t>
+      </w:r>
+      <w:proofErr w:type="gramStart"/>
+      <w:r>
+        <w:t>2]=</w:t>
+      </w:r>
+      <w:proofErr w:type="spellStart"/>
+      <w:proofErr w:type="gramEnd"/>
+      <w:r>
+        <w:t>arr</w:t>
+      </w:r>
+      <w:proofErr w:type="spellEnd"/>
+      <w:r>
+        <w:t>[5] but absolute difference is not at most 2</w:t>
+      </w:r>
+    </w:p>
+    <w:p>
+      <w:pPr>
+        <w:ind w:left="720"/>
+      </w:pPr>
+      <w:r>
+        <w:t xml:space="preserve">           </w:t>
+      </w:r>
+      <w:proofErr w:type="spellStart"/>
+      <w:r>
+        <w:t>There fore</w:t>
+      </w:r>
+      <w:proofErr w:type="spellEnd"/>
+      <w:r>
+        <w:t xml:space="preserve"> output is false.</w:t>
+      </w:r>
+    </w:p>
+    <w:p/>
+    <w:p>
+      <w:r>
+        <w:t>Note: The algorithm’s runtime complexity must be in the order of O(n).</w:t>
+      </w:r>
+    </w:p>
+    <w:p>
+      <w:proofErr w:type="gramStart"/>
+      <w:r>
+        <w:t>Hint :</w:t>
+      </w:r>
+      <w:proofErr w:type="gramEnd"/>
+      <w:r>
+        <w:t xml:space="preserve"> You can make use of a dictionary to obtain the required time complexity.</w:t>
+      </w:r>
+    </w:p>
+    <w:p/>
+    <w:p>
+      <w:pPr>
+        <w:rPr>
+          <w:b/>
+          <w:bCs/>
+        </w:rPr>
+      </w:pPr>
+      <w:r>
+        <w:rPr>
+          <w:b/>
+          <w:bCs/>
+        </w:rPr>
+        <w:t xml:space="preserve">public bool </w:t>
+      </w:r>
+      <w:proofErr w:type="spellStart"/>
+      <w:r>
+        <w:rPr>
+          <w:b/>
+          <w:bCs/>
+        </w:rPr>
+        <w:t>ContainsDuplicate</w:t>
+      </w:r>
+      <w:proofErr w:type="spellEnd"/>
+      <w:r>
+        <w:rPr>
+          <w:b/>
+          <w:bCs/>
+        </w:rPr>
+        <w:t>(</w:t>
+      </w:r>
+      <w:proofErr w:type="gramStart"/>
+      <w:r>
+        <w:rPr>
+          <w:b/>
+          <w:bCs/>
+        </w:rPr>
+        <w:t>char[</w:t>
+      </w:r>
+      <w:proofErr w:type="gramEnd"/>
+      <w:r>
+        <w:rPr>
+          <w:b/>
+          <w:bCs/>
+        </w:rPr>
+        <w:t xml:space="preserve">] </w:t>
+      </w:r>
+      <w:proofErr w:type="spellStart"/>
+      <w:r>
+        <w:rPr>
+          <w:b/>
+          <w:bCs/>
+        </w:rPr>
+        <w:t>arr</w:t>
+      </w:r>
+      <w:proofErr w:type="spellEnd"/>
+      <w:r>
+        <w:rPr>
+          <w:b/>
+          <w:bCs/>
+        </w:rPr>
+        <w:t xml:space="preserve">, int k) </w:t>
+      </w:r>
+    </w:p>
+    <w:p>
+      <w:pPr>
+        <w:rPr>
+          <w:b/>
+          <w:bCs/>
+        </w:rPr>
+      </w:pPr>
+    </w:p>
+    <w:p>
+      <w:pPr>
+        <w:rPr>
+          <w:b/>
+        </w:rPr>
+      </w:pPr>
+      <w:r>
+        <w:rPr>
+          <w:b/>
+          <w:highlight w:val="yellow"/>
+        </w:rPr>
+        <w:t>Program Output:</w:t>
+      </w:r>
+      <w:r>
+        <w:rPr>
+          <w:b/>
+        </w:rPr>
+        <w:t xml:space="preserve"> Please find the program output for the multiple examples shared above.</w:t>
+      </w:r>
+    </w:p>
+    <w:p>
+      <w:pPr>
+        <w:rPr>
+          <w:rFonts w:ascii="Consolas" w:hAnsi="Consolas" w:cs="Consolas"/>
+          <w:color w:val="008000"/>
+          <w:sz w:val="19"/>
+          <w:szCs w:val="19"/>
+        </w:rPr>
+      </w:pPr>
+    </w:p>
+    <w:p>
+      <w:pPr>
+        <w:rPr>
+          <w:rFonts w:ascii="Consolas" w:hAnsi="Consolas" w:cs="Consolas"/>
+          <w:color w:val="008000"/>
+          <w:sz w:val="19"/>
+          <w:szCs w:val="19"/>
+        </w:rPr>
+      </w:pPr>
+      <w:r>
+        <w:rPr>
+          <w:rFonts w:ascii="Consolas" w:hAnsi="Consolas" w:cs="Consolas"/>
+          <w:color w:val="008000"/>
+          <w:sz w:val="19"/>
+          <w:szCs w:val="19"/>
+        </w:rPr>
+        <w:t>Example-1:</w:t>
+      </w:r>
+    </w:p>
+    <w:p>
+      <w:pPr>
+        <w:rPr>
+          <w:rFonts w:ascii="Consolas" w:hAnsi="Consolas" w:cs="Consolas"/>
+          <w:color w:val="008000"/>
+          <w:sz w:val="19"/>
+          <w:szCs w:val="19"/>
+        </w:rPr>
+      </w:pPr>
+    </w:p>
+    <w:p>
+      <w:pPr>
+        <w:rPr>
+          <w:rFonts w:ascii="Consolas" w:hAnsi="Consolas" w:cs="Consolas"/>
+          <w:color w:val="008000"/>
+          <w:sz w:val="19"/>
+          <w:szCs w:val="19"/>
+        </w:rPr>
+      </w:pPr>
+      <w:r>
+        <w:rPr>
+          <w:noProof/>
+        </w:rPr>
         <w:lastRenderedPageBreak/>
-        <w:t xml:space="preserve">Explanation= </w:t>
-      </w:r>
-      <w:proofErr w:type="spellStart"/>
-      <w:proofErr w:type="gramStart"/>
-      <w:r>
-        <w:t>arr</w:t>
-      </w:r>
-      <w:proofErr w:type="spellEnd"/>
-      <w:r>
-        <w:t>[</w:t>
-      </w:r>
-      <w:proofErr w:type="gramEnd"/>
-      <w:r>
-        <w:t xml:space="preserve">0] and </w:t>
-      </w:r>
-      <w:proofErr w:type="spellStart"/>
-      <w:r>
-        <w:t>arr</w:t>
-      </w:r>
-      <w:proofErr w:type="spellEnd"/>
-      <w:r>
-        <w:t>[3] contains “a”; hence the absolute difference between 0 and 3 is 3 which is equal to 3 therefore output is true.</w:t>
-      </w:r>
-    </w:p>
-    <w:p>
-      <w:r>
-        <w:t xml:space="preserve">Example 2: </w:t>
-      </w:r>
-      <w:proofErr w:type="spellStart"/>
-      <w:r>
-        <w:t>arr</w:t>
-      </w:r>
-      <w:proofErr w:type="spellEnd"/>
-      <w:r>
-        <w:t>=[</w:t>
-      </w:r>
-      <w:proofErr w:type="spellStart"/>
-      <w:proofErr w:type="gramStart"/>
-      <w:r>
-        <w:t>k,y</w:t>
-      </w:r>
-      <w:proofErr w:type="gramEnd"/>
-      <w:r>
-        <w:t>,k,k</w:t>
-      </w:r>
-      <w:proofErr w:type="spellEnd"/>
-      <w:r>
-        <w:t>], k=1</w:t>
-      </w:r>
-    </w:p>
-    <w:p>
-      <w:r>
-        <w:t>Output= true</w:t>
-      </w:r>
-    </w:p>
-    <w:p>
-      <w:r>
-        <w:t xml:space="preserve">Example 3: </w:t>
-      </w:r>
-    </w:p>
-    <w:p>
-      <w:r>
-        <w:t xml:space="preserve">Input: </w:t>
-      </w:r>
-      <w:proofErr w:type="spellStart"/>
-      <w:r>
-        <w:t>arr</w:t>
-      </w:r>
-      <w:proofErr w:type="spellEnd"/>
-      <w:r>
-        <w:t>=[</w:t>
-      </w:r>
-      <w:proofErr w:type="spellStart"/>
-      <w:proofErr w:type="gramStart"/>
-      <w:r>
-        <w:t>a,b</w:t>
-      </w:r>
-      <w:proofErr w:type="gramEnd"/>
-      <w:r>
-        <w:t>,c,a,b,c</w:t>
-      </w:r>
-      <w:proofErr w:type="spellEnd"/>
-      <w:r>
-        <w:t>], k=2</w:t>
-      </w:r>
-    </w:p>
-    <w:p>
-      <w:r>
-        <w:t>Output: false</w:t>
-      </w:r>
-    </w:p>
-    <w:p>
-      <w:r>
-        <w:t xml:space="preserve">Explanation= </w:t>
-      </w:r>
-      <w:proofErr w:type="spellStart"/>
-      <w:r>
-        <w:t>arr</w:t>
-      </w:r>
-      <w:proofErr w:type="spellEnd"/>
-      <w:r>
-        <w:t>[</w:t>
-      </w:r>
-      <w:proofErr w:type="gramStart"/>
-      <w:r>
-        <w:t>0]=</w:t>
-      </w:r>
-      <w:proofErr w:type="spellStart"/>
-      <w:proofErr w:type="gramEnd"/>
-      <w:r>
-        <w:t>arr</w:t>
-      </w:r>
-      <w:proofErr w:type="spellEnd"/>
-      <w:r>
-        <w:t xml:space="preserve">[3] but absolute difference is not at most 2 </w:t>
-      </w:r>
-    </w:p>
-    <w:p>
-      <w:pPr>
-        <w:ind w:left="720"/>
-      </w:pPr>
-      <w:r>
-        <w:t xml:space="preserve">           </w:t>
-      </w:r>
-      <w:proofErr w:type="spellStart"/>
-      <w:r>
-        <w:t>arr</w:t>
-      </w:r>
-      <w:proofErr w:type="spellEnd"/>
-      <w:r>
-        <w:t>[</w:t>
-      </w:r>
-      <w:proofErr w:type="gramStart"/>
-      <w:r>
-        <w:t>1]=</w:t>
-      </w:r>
-      <w:proofErr w:type="spellStart"/>
-      <w:proofErr w:type="gramEnd"/>
-      <w:r>
-        <w:t>arr</w:t>
-      </w:r>
-      <w:proofErr w:type="spellEnd"/>
-      <w:r>
-        <w:t>[4] but absolute difference is not at most 2</w:t>
-      </w:r>
-    </w:p>
-    <w:p>
-      <w:pPr>
-        <w:ind w:left="720"/>
-      </w:pPr>
-      <w:r>
-        <w:t xml:space="preserve">           </w:t>
-      </w:r>
-      <w:proofErr w:type="spellStart"/>
-      <w:r>
-        <w:t>arr</w:t>
-      </w:r>
-      <w:proofErr w:type="spellEnd"/>
-      <w:r>
-        <w:t>[</w:t>
-      </w:r>
-      <w:proofErr w:type="gramStart"/>
-      <w:r>
-        <w:t>2]=</w:t>
-      </w:r>
-      <w:proofErr w:type="spellStart"/>
-      <w:proofErr w:type="gramEnd"/>
-      <w:r>
-        <w:t>arr</w:t>
-      </w:r>
-      <w:proofErr w:type="spellEnd"/>
-      <w:r>
-        <w:t>[5] but absolute difference is not at most 2</w:t>
-      </w:r>
-    </w:p>
-    <w:p>
-      <w:pPr>
-        <w:ind w:left="720"/>
-      </w:pPr>
-      <w:r>
-        <w:t xml:space="preserve">           </w:t>
-      </w:r>
-      <w:proofErr w:type="spellStart"/>
-      <w:r>
-        <w:t>There fore</w:t>
-      </w:r>
-      <w:proofErr w:type="spellEnd"/>
-      <w:r>
-        <w:t xml:space="preserve"> output is false.</w:t>
-      </w:r>
-    </w:p>
-    <w:p/>
-    <w:p>
-      <w:r>
-        <w:t>Note: The algorithm’s runtime complexity must be in the order of O(n).</w:t>
-      </w:r>
-    </w:p>
-    <w:p>
-      <w:proofErr w:type="gramStart"/>
-      <w:r>
-        <w:t>Hint :</w:t>
-      </w:r>
-      <w:proofErr w:type="gramEnd"/>
-      <w:r>
-        <w:t xml:space="preserve"> You can make use of a dictionary to obtain the required time complexity.</w:t>
-      </w:r>
-    </w:p>
-    <w:p/>
-    <w:p>
-      <w:pPr>
-        <w:rPr>
-          <w:b/>
-          <w:bCs/>
-        </w:rPr>
-      </w:pPr>
-      <w:r>
-        <w:rPr>
-          <w:b/>
-          <w:bCs/>
-        </w:rPr>
-        <w:t xml:space="preserve">public bool </w:t>
-      </w:r>
-      <w:proofErr w:type="spellStart"/>
-      <w:r>
-        <w:rPr>
-          <w:b/>
-          <w:bCs/>
-        </w:rPr>
-        <w:t>ContainsDuplicate</w:t>
-      </w:r>
-      <w:proofErr w:type="spellEnd"/>
-      <w:r>
-        <w:rPr>
-          <w:b/>
-          <w:bCs/>
-        </w:rPr>
-        <w:t>(</w:t>
-      </w:r>
-      <w:proofErr w:type="gramStart"/>
-      <w:r>
-        <w:rPr>
-          <w:b/>
-          <w:bCs/>
-        </w:rPr>
-        <w:t>char[</w:t>
-      </w:r>
-      <w:proofErr w:type="gramEnd"/>
-      <w:r>
-        <w:rPr>
-          <w:b/>
-          <w:bCs/>
-        </w:rPr>
-        <w:t xml:space="preserve">] </w:t>
-      </w:r>
-      <w:proofErr w:type="spellStart"/>
-      <w:r>
-        <w:rPr>
-          <w:b/>
-          <w:bCs/>
-        </w:rPr>
-        <w:t>arr</w:t>
-      </w:r>
-      <w:proofErr w:type="spellEnd"/>
-      <w:r>
-        <w:rPr>
-          <w:b/>
-          <w:bCs/>
-        </w:rPr>
-        <w:t xml:space="preserve">, int k) </w:t>
-      </w:r>
-    </w:p>
-    <w:p>
-      <w:pPr>
-        <w:rPr>
-          <w:b/>
-          <w:bCs/>
-        </w:rPr>
-      </w:pPr>
-    </w:p>
-    <w:p>
-      <w:pPr>
-        <w:rPr>
-          <w:b/>
-        </w:rPr>
-      </w:pPr>
-      <w:r>
-        <w:rPr>
-          <w:b/>
-          <w:highlight w:val="yellow"/>
-        </w:rPr>
-        <w:t>Program Output:</w:t>
-      </w:r>
-      <w:r>
-        <w:rPr>
-          <w:b/>
-        </w:rPr>
-        <w:t xml:space="preserve"> Please find the program output for the multiple examples shared above.</w:t>
-      </w:r>
-    </w:p>
-    <w:p>
-      <w:pPr>
-        <w:rPr>
-          <w:rFonts w:ascii="Consolas" w:hAnsi="Consolas" w:cs="Consolas"/>
-          <w:color w:val="008000"/>
-          <w:sz w:val="19"/>
-          <w:szCs w:val="19"/>
-        </w:rPr>
-      </w:pPr>
-    </w:p>
-    <w:p>
-      <w:pPr>
-        <w:rPr>
-          <w:rFonts w:ascii="Consolas" w:hAnsi="Consolas" w:cs="Consolas"/>
-          <w:color w:val="008000"/>
-          <w:sz w:val="19"/>
-          <w:szCs w:val="19"/>
-        </w:rPr>
-      </w:pPr>
-      <w:r>
-        <w:rPr>
-          <w:rFonts w:ascii="Consolas" w:hAnsi="Consolas" w:cs="Consolas"/>
-          <w:color w:val="008000"/>
-          <w:sz w:val="19"/>
-          <w:szCs w:val="19"/>
-        </w:rPr>
-        <w:t>Example-1:</w:t>
-      </w:r>
-    </w:p>
-    <w:p>
-      <w:pPr>
-        <w:rPr>
-          <w:rFonts w:ascii="Consolas" w:hAnsi="Consolas" w:cs="Consolas"/>
-          <w:color w:val="008000"/>
-          <w:sz w:val="19"/>
-          <w:szCs w:val="19"/>
-        </w:rPr>
-      </w:pPr>
-    </w:p>
-    <w:p>
-      <w:pPr>
-        <w:rPr>
-          <w:rFonts w:ascii="Consolas" w:hAnsi="Consolas" w:cs="Consolas"/>
-          <w:color w:val="008000"/>
-          <w:sz w:val="19"/>
-          <w:szCs w:val="19"/>
-        </w:rPr>
-      </w:pPr>
-      <w:r>
-        <w:rPr>
-          <w:noProof/>
-        </w:rPr>
         <w:drawing>
           <wp:inline distT="0" distB="0" distL="0" distR="0" wp14:anchorId="584E249C" wp14:editId="672F99B1">
             <wp:extent cx="2959100" cy="2241550"/>
@@ -3045,7 +3032,6 @@
         <w:rPr>
           <w:noProof/>
         </w:rPr>
-        <w:lastRenderedPageBreak/>
         <w:drawing>
           <wp:inline distT="0" distB="0" distL="0" distR="0" wp14:anchorId="01608881" wp14:editId="2B84CFD6">
             <wp:extent cx="2933700" cy="2349500"/>
@@ -3209,7 +3195,6 @@
         <w:rPr>
           <w:noProof/>
         </w:rPr>
-        <w:lastRenderedPageBreak/>
         <w:drawing>
           <wp:inline distT="0" distB="0" distL="0" distR="0" wp14:anchorId="42482580" wp14:editId="6979DC27">
             <wp:extent cx="2927350" cy="2362200"/>
@@ -3310,6 +3295,956 @@
           </wp:inline>
         </w:drawing>
       </w:r>
+    </w:p>
+    <w:p>
+      <w:pPr>
+        <w:rPr>
+          <w:rFonts w:ascii="Consolas" w:hAnsi="Consolas" w:cs="Consolas"/>
+          <w:color w:val="008000"/>
+          <w:sz w:val="19"/>
+          <w:szCs w:val="19"/>
+        </w:rPr>
+      </w:pPr>
+    </w:p>
+    <w:p>
+      <w:pPr>
+        <w:rPr>
+          <w:rFonts w:ascii="Consolas" w:hAnsi="Consolas" w:cs="Consolas"/>
+          <w:color w:val="008000"/>
+          <w:sz w:val="19"/>
+          <w:szCs w:val="19"/>
+        </w:rPr>
+      </w:pPr>
+    </w:p>
+    <w:p>
+      <w:pPr>
+        <w:rPr>
+          <w:rFonts w:ascii="Consolas" w:hAnsi="Consolas" w:cs="Consolas"/>
+          <w:color w:val="008000"/>
+          <w:sz w:val="19"/>
+          <w:szCs w:val="19"/>
+        </w:rPr>
+      </w:pPr>
+      <w:r>
+        <w:rPr>
+          <w:rFonts w:ascii="Consolas" w:hAnsi="Consolas" w:cs="Consolas"/>
+          <w:color w:val="008000"/>
+          <w:sz w:val="19"/>
+          <w:szCs w:val="19"/>
+        </w:rPr>
+        <w:t>Reflections:</w:t>
+      </w:r>
+    </w:p>
+    <w:p>
+      <w:pPr>
+        <w:rPr>
+          <w:rFonts w:ascii="Consolas" w:hAnsi="Consolas" w:cs="Consolas"/>
+          <w:color w:val="008000"/>
+          <w:sz w:val="19"/>
+          <w:szCs w:val="19"/>
+        </w:rPr>
+      </w:pPr>
+    </w:p>
+    <w:p>
+      <w:pPr>
+        <w:rPr>
+          <w:rFonts w:ascii="Consolas" w:hAnsi="Consolas" w:cs="Consolas"/>
+          <w:color w:val="008000"/>
+          <w:sz w:val="19"/>
+          <w:szCs w:val="19"/>
+        </w:rPr>
+      </w:pPr>
+      <w:r>
+        <w:rPr>
+          <w:rFonts w:ascii="Consolas" w:hAnsi="Consolas" w:cs="Consolas"/>
+          <w:color w:val="008000"/>
+          <w:sz w:val="19"/>
+          <w:szCs w:val="19"/>
+        </w:rPr>
+        <w:t>Manoj comments were on canvas</w:t>
+      </w:r>
+    </w:p>
+    <w:p>
+      <w:pPr>
+        <w:rPr>
+          <w:rFonts w:ascii="Consolas" w:hAnsi="Consolas" w:cs="Consolas"/>
+          <w:color w:val="008000"/>
+          <w:sz w:val="19"/>
+          <w:szCs w:val="19"/>
+        </w:rPr>
+      </w:pPr>
+      <w:r>
+        <w:rPr>
+          <w:rFonts w:ascii="Consolas" w:hAnsi="Consolas" w:cs="Consolas"/>
+          <w:color w:val="008000"/>
+          <w:sz w:val="19"/>
+          <w:szCs w:val="19"/>
+        </w:rPr>
+        <w:t>Gerald</w:t>
+      </w:r>
+      <w:r>
+        <w:rPr>
+          <w:rFonts w:ascii="Consolas" w:hAnsi="Consolas" w:cs="Consolas"/>
+          <w:color w:val="008000"/>
+          <w:sz w:val="19"/>
+          <w:szCs w:val="19"/>
+        </w:rPr>
+        <w:t xml:space="preserve"> Reflections: //I spent over 8 hours on problem 3 and I was unsuccessful at solving the problem.  I was able to get the problem to take user input and get the array to give the correct output if the numbers were distinct using an if statement.  However, I was unsuccessful at getting the transformation where it adds a number to the lowest possible sum of distinct numbers.  Thankfully</w:t>
+      </w:r>
+      <w:r>
+        <w:rPr>
+          <w:rFonts w:ascii="Consolas" w:hAnsi="Consolas" w:cs="Consolas"/>
+          <w:color w:val="008000"/>
+          <w:sz w:val="19"/>
+          <w:szCs w:val="19"/>
+        </w:rPr>
+        <w:t>,</w:t>
+      </w:r>
+      <w:r>
+        <w:rPr>
+          <w:rFonts w:ascii="Consolas" w:hAnsi="Consolas" w:cs="Consolas"/>
+          <w:color w:val="008000"/>
+          <w:sz w:val="19"/>
+          <w:szCs w:val="19"/>
+        </w:rPr>
+        <w:t xml:space="preserve"> Manoj has some programming experience and was able to re-write the code so it correctly computed.</w:t>
+      </w:r>
+    </w:p>
+    <w:p>
+      <w:pPr>
+        <w:rPr>
+          <w:rFonts w:ascii="Consolas" w:hAnsi="Consolas" w:cs="Consolas"/>
+          <w:color w:val="008000"/>
+          <w:sz w:val="19"/>
+          <w:szCs w:val="19"/>
+        </w:rPr>
+      </w:pPr>
+    </w:p>
+    <w:p>
+      <w:pPr>
+        <w:spacing w:after="0"/>
+        <w:rPr>
+          <w:rFonts w:ascii="Segoe UI" w:hAnsi="Segoe UI" w:cs="Segoe UI"/>
+          <w:sz w:val="21"/>
+          <w:szCs w:val="21"/>
+          <w:lang w:val="en-US"/>
+        </w:rPr>
+      </w:pPr>
+      <w:r>
+        <w:rPr>
+          <w:rFonts w:ascii="Consolas" w:hAnsi="Consolas" w:cs="Consolas"/>
+          <w:color w:val="008000"/>
+          <w:sz w:val="19"/>
+          <w:szCs w:val="19"/>
+        </w:rPr>
+        <w:t xml:space="preserve">Angela Reflections:  </w:t>
+      </w:r>
+      <w:r>
+        <w:rPr>
+          <w:rFonts w:ascii="Consolas" w:hAnsi="Consolas" w:cs="Consolas"/>
+          <w:color w:val="008000"/>
+          <w:sz w:val="19"/>
+          <w:szCs w:val="19"/>
+        </w:rPr>
+        <w:t xml:space="preserve">I spent roughly six hours working on problem #2 and with the help of my team was able to get it completed.  Due to the time it took to complete #2, I was unable to dedicate any time to much of the rest of the assignment.  </w:t>
+      </w:r>
+      <w:proofErr w:type="gramStart"/>
+      <w:r>
+        <w:rPr>
+          <w:rFonts w:ascii="Consolas" w:hAnsi="Consolas" w:cs="Consolas"/>
+          <w:color w:val="008000"/>
+          <w:sz w:val="19"/>
+          <w:szCs w:val="19"/>
+        </w:rPr>
+        <w:t>Thankfully</w:t>
+      </w:r>
+      <w:proofErr w:type="gramEnd"/>
+      <w:r>
+        <w:rPr>
+          <w:rFonts w:ascii="Consolas" w:hAnsi="Consolas" w:cs="Consolas"/>
+          <w:color w:val="008000"/>
+          <w:sz w:val="19"/>
+          <w:szCs w:val="19"/>
+        </w:rPr>
+        <w:t xml:space="preserve"> Manoj had prior experience that made him invaluable to our team.  It was hard to see how these individual questions really help for what we are learning in the rest of the class.  The dots are not connected at this time.</w:t>
+      </w:r>
+      <w:r>
+        <w:rPr>
+          <w:rFonts w:ascii="Consolas" w:hAnsi="Consolas" w:cs="Consolas"/>
+          <w:color w:val="008000"/>
+          <w:sz w:val="19"/>
+          <w:szCs w:val="19"/>
+        </w:rPr>
+        <w:t xml:space="preserve"> </w:t>
+      </w:r>
+      <w:r>
+        <w:rPr>
+          <w:rFonts w:ascii="Consolas" w:hAnsi="Consolas" w:cs="Consolas"/>
+          <w:color w:val="008000"/>
+          <w:sz w:val="19"/>
+          <w:szCs w:val="19"/>
+        </w:rPr>
+        <w:t xml:space="preserve">While I love the videos provided, I </w:t>
+      </w:r>
+      <w:proofErr w:type="gramStart"/>
+      <w:r>
+        <w:rPr>
+          <w:rFonts w:ascii="Consolas" w:hAnsi="Consolas" w:cs="Consolas"/>
+          <w:color w:val="008000"/>
+          <w:sz w:val="19"/>
+          <w:szCs w:val="19"/>
+        </w:rPr>
+        <w:t>don't</w:t>
+      </w:r>
+      <w:proofErr w:type="gramEnd"/>
+      <w:r>
+        <w:rPr>
+          <w:rFonts w:ascii="Consolas" w:hAnsi="Consolas" w:cs="Consolas"/>
+          <w:color w:val="008000"/>
+          <w:sz w:val="19"/>
+          <w:szCs w:val="19"/>
+        </w:rPr>
+        <w:t xml:space="preserve"> think they helped me prepare for this assignment.</w:t>
+      </w:r>
+    </w:p>
+    <w:p>
+      <w:pPr>
+        <w:rPr>
+          <w:rFonts w:ascii="Consolas" w:hAnsi="Consolas" w:cs="Consolas"/>
+          <w:color w:val="008000"/>
+          <w:sz w:val="19"/>
+          <w:szCs w:val="19"/>
+        </w:rPr>
+      </w:pPr>
+    </w:p>
+    <w:p>
+      <w:pPr>
+        <w:rPr>
+          <w:rFonts w:ascii="Consolas" w:hAnsi="Consolas" w:cs="Consolas"/>
+          <w:color w:val="008000"/>
+          <w:sz w:val="19"/>
+          <w:szCs w:val="19"/>
+        </w:rPr>
+      </w:pPr>
+    </w:p>
+    <w:p>
+      <w:pPr>
+        <w:rPr>
+          <w:rFonts w:ascii="Consolas" w:hAnsi="Consolas" w:cs="Consolas"/>
+          <w:color w:val="008000"/>
+          <w:sz w:val="19"/>
+          <w:szCs w:val="19"/>
+        </w:rPr>
+      </w:pPr>
+      <w:proofErr w:type="spellStart"/>
+      <w:r>
+        <w:rPr>
+          <w:rFonts w:ascii="Consolas" w:hAnsi="Consolas" w:cs="Consolas"/>
+          <w:color w:val="008000"/>
+          <w:sz w:val="19"/>
+          <w:szCs w:val="19"/>
+        </w:rPr>
+        <w:t>Hemu</w:t>
+      </w:r>
+      <w:proofErr w:type="spellEnd"/>
+      <w:r>
+        <w:rPr>
+          <w:rFonts w:ascii="Consolas" w:hAnsi="Consolas" w:cs="Consolas"/>
+          <w:color w:val="008000"/>
+          <w:sz w:val="19"/>
+          <w:szCs w:val="19"/>
+        </w:rPr>
+        <w:t xml:space="preserve"> Reflections:</w:t>
+      </w:r>
+      <w:r>
+        <w:rPr>
+          <w:rFonts w:ascii="Consolas" w:hAnsi="Consolas" w:cs="Consolas"/>
+          <w:color w:val="008000"/>
+          <w:sz w:val="19"/>
+          <w:szCs w:val="19"/>
+        </w:rPr>
+        <w:t xml:space="preserve"> </w:t>
+      </w:r>
+      <w:r>
+        <w:rPr>
+          <w:rFonts w:ascii="Consolas" w:hAnsi="Consolas" w:cs="Consolas"/>
+          <w:color w:val="008000"/>
+          <w:sz w:val="19"/>
+          <w:szCs w:val="19"/>
+        </w:rPr>
+        <w:t xml:space="preserve">Coming from a non-technical background, this course and assignment is </w:t>
+      </w:r>
+      <w:proofErr w:type="gramStart"/>
+      <w:r>
+        <w:rPr>
+          <w:rFonts w:ascii="Consolas" w:hAnsi="Consolas" w:cs="Consolas"/>
+          <w:color w:val="008000"/>
+          <w:sz w:val="19"/>
+          <w:szCs w:val="19"/>
+        </w:rPr>
+        <w:t>definitely challenging</w:t>
+      </w:r>
+      <w:proofErr w:type="gramEnd"/>
+      <w:r>
+        <w:rPr>
+          <w:rFonts w:ascii="Consolas" w:hAnsi="Consolas" w:cs="Consolas"/>
+          <w:color w:val="008000"/>
+          <w:sz w:val="19"/>
+          <w:szCs w:val="19"/>
+        </w:rPr>
+        <w:t xml:space="preserve"> th</w:t>
+      </w:r>
+      <w:r>
+        <w:rPr>
+          <w:rFonts w:ascii="Consolas" w:hAnsi="Consolas" w:cs="Consolas"/>
+          <w:color w:val="008000"/>
+          <w:sz w:val="19"/>
+          <w:szCs w:val="19"/>
+        </w:rPr>
+        <w:t>an</w:t>
+      </w:r>
+      <w:r>
+        <w:rPr>
+          <w:rFonts w:ascii="Consolas" w:hAnsi="Consolas" w:cs="Consolas"/>
+          <w:color w:val="008000"/>
+          <w:sz w:val="19"/>
+          <w:szCs w:val="19"/>
+        </w:rPr>
+        <w:t xml:space="preserve"> what I anticipated. However, the videos had helped me quite a bit to get myself familiarized with basic programming. As a group we met quiet of ten to share each other’s learnings and Manoj played a key role in helping me understand the key concepts that are needed for the questions. I spent close to 4 hrs working on problem 1 and most of the time was spent on googling to understand how the functions work.</w:t>
+      </w:r>
+      <w:r>
+        <w:rPr>
+          <w:rFonts w:ascii="Consolas" w:hAnsi="Consolas" w:cs="Consolas"/>
+          <w:color w:val="008000"/>
+          <w:sz w:val="19"/>
+          <w:szCs w:val="19"/>
+        </w:rPr>
+        <w:t xml:space="preserve">  </w:t>
+      </w:r>
+    </w:p>
+    <w:p>
+      <w:pPr>
+        <w:rPr>
+          <w:rFonts w:ascii="Consolas" w:hAnsi="Consolas" w:cs="Consolas"/>
+          <w:color w:val="008000"/>
+          <w:sz w:val="19"/>
+          <w:szCs w:val="19"/>
+        </w:rPr>
+      </w:pPr>
+    </w:p>
+    <w:p>
+      <w:pPr>
+        <w:rPr>
+          <w:rFonts w:ascii="Consolas" w:hAnsi="Consolas" w:cs="Consolas"/>
+          <w:color w:val="008000"/>
+          <w:sz w:val="19"/>
+          <w:szCs w:val="19"/>
+        </w:rPr>
+      </w:pPr>
+      <w:r>
+        <w:rPr>
+          <w:rFonts w:ascii="Consolas" w:hAnsi="Consolas" w:cs="Consolas"/>
+          <w:color w:val="008000"/>
+          <w:sz w:val="19"/>
+          <w:szCs w:val="19"/>
+        </w:rPr>
+        <w:lastRenderedPageBreak/>
+        <w:t>Git Log</w:t>
+      </w:r>
+    </w:p>
+    <w:p>
+      <w:pPr>
+        <w:rPr>
+          <w:rFonts w:ascii="Consolas" w:hAnsi="Consolas" w:cs="Consolas"/>
+          <w:color w:val="008000"/>
+          <w:sz w:val="19"/>
+          <w:szCs w:val="19"/>
+        </w:rPr>
+      </w:pPr>
+      <w:r>
+        <w:rPr>
+          <w:rFonts w:ascii="Consolas" w:hAnsi="Consolas" w:cs="Consolas"/>
+          <w:color w:val="008000"/>
+          <w:sz w:val="19"/>
+          <w:szCs w:val="19"/>
+        </w:rPr>
+        <w:t>Microsoft Windows [Version 10.0.18363.900]</w:t>
+      </w:r>
+    </w:p>
+    <w:p>
+      <w:pPr>
+        <w:rPr>
+          <w:rFonts w:ascii="Consolas" w:hAnsi="Consolas" w:cs="Consolas"/>
+          <w:color w:val="008000"/>
+          <w:sz w:val="19"/>
+          <w:szCs w:val="19"/>
+        </w:rPr>
+      </w:pPr>
+      <w:r>
+        <w:rPr>
+          <w:rFonts w:ascii="Consolas" w:hAnsi="Consolas" w:cs="Consolas"/>
+          <w:color w:val="008000"/>
+          <w:sz w:val="19"/>
+          <w:szCs w:val="19"/>
+        </w:rPr>
+        <w:t>(c) 2019 Microsoft Corporation. All rights reserved.</w:t>
+      </w:r>
+    </w:p>
+    <w:p>
+      <w:pPr>
+        <w:rPr>
+          <w:rFonts w:ascii="Consolas" w:hAnsi="Consolas" w:cs="Consolas"/>
+          <w:color w:val="008000"/>
+          <w:sz w:val="19"/>
+          <w:szCs w:val="19"/>
+        </w:rPr>
+      </w:pPr>
+    </w:p>
+    <w:p>
+      <w:pPr>
+        <w:rPr>
+          <w:rFonts w:ascii="Consolas" w:hAnsi="Consolas" w:cs="Consolas"/>
+          <w:color w:val="008000"/>
+          <w:sz w:val="19"/>
+          <w:szCs w:val="19"/>
+        </w:rPr>
+      </w:pPr>
+      <w:r>
+        <w:rPr>
+          <w:rFonts w:ascii="Consolas" w:hAnsi="Consolas" w:cs="Consolas"/>
+          <w:color w:val="008000"/>
+          <w:sz w:val="19"/>
+          <w:szCs w:val="19"/>
+        </w:rPr>
+        <w:t>C:\Users\Owner&gt;cd C:\Users\Owner\source\repos\Group_Assignment1</w:t>
+      </w:r>
+    </w:p>
+    <w:p>
+      <w:pPr>
+        <w:rPr>
+          <w:rFonts w:ascii="Consolas" w:hAnsi="Consolas" w:cs="Consolas"/>
+          <w:color w:val="008000"/>
+          <w:sz w:val="19"/>
+          <w:szCs w:val="19"/>
+        </w:rPr>
+      </w:pPr>
+    </w:p>
+    <w:p>
+      <w:pPr>
+        <w:rPr>
+          <w:rFonts w:ascii="Consolas" w:hAnsi="Consolas" w:cs="Consolas"/>
+          <w:color w:val="008000"/>
+          <w:sz w:val="19"/>
+          <w:szCs w:val="19"/>
+        </w:rPr>
+      </w:pPr>
+      <w:r>
+        <w:rPr>
+          <w:rFonts w:ascii="Consolas" w:hAnsi="Consolas" w:cs="Consolas"/>
+          <w:color w:val="008000"/>
+          <w:sz w:val="19"/>
+          <w:szCs w:val="19"/>
+        </w:rPr>
+        <w:t>C:\Users\Owner\source\repos\Group_Assignment1&gt;git log --pretty=</w:t>
+      </w:r>
+      <w:proofErr w:type="spellStart"/>
+      <w:r>
+        <w:rPr>
+          <w:rFonts w:ascii="Consolas" w:hAnsi="Consolas" w:cs="Consolas"/>
+          <w:color w:val="008000"/>
+          <w:sz w:val="19"/>
+          <w:szCs w:val="19"/>
+        </w:rPr>
+        <w:t>tformat</w:t>
+      </w:r>
+      <w:proofErr w:type="spellEnd"/>
+      <w:r>
+        <w:rPr>
+          <w:rFonts w:ascii="Consolas" w:hAnsi="Consolas" w:cs="Consolas"/>
+          <w:color w:val="008000"/>
+          <w:sz w:val="19"/>
+          <w:szCs w:val="19"/>
+        </w:rPr>
+        <w:t>: --</w:t>
+      </w:r>
+      <w:proofErr w:type="spellStart"/>
+      <w:r>
+        <w:rPr>
+          <w:rFonts w:ascii="Consolas" w:hAnsi="Consolas" w:cs="Consolas"/>
+          <w:color w:val="008000"/>
+          <w:sz w:val="19"/>
+          <w:szCs w:val="19"/>
+        </w:rPr>
+        <w:t>numstat</w:t>
+      </w:r>
+      <w:proofErr w:type="spellEnd"/>
+    </w:p>
+    <w:p>
+      <w:pPr>
+        <w:rPr>
+          <w:rFonts w:ascii="Consolas" w:hAnsi="Consolas" w:cs="Consolas"/>
+          <w:color w:val="008000"/>
+          <w:sz w:val="19"/>
+          <w:szCs w:val="19"/>
+        </w:rPr>
+      </w:pPr>
+      <w:r>
+        <w:rPr>
+          <w:rFonts w:ascii="Consolas" w:hAnsi="Consolas" w:cs="Consolas"/>
+          <w:color w:val="008000"/>
+          <w:sz w:val="19"/>
+          <w:szCs w:val="19"/>
+        </w:rPr>
+        <w:t xml:space="preserve">4       3       </w:t>
+      </w:r>
+      <w:proofErr w:type="spellStart"/>
+      <w:r>
+        <w:rPr>
+          <w:rFonts w:ascii="Consolas" w:hAnsi="Consolas" w:cs="Consolas"/>
+          <w:color w:val="008000"/>
+          <w:sz w:val="19"/>
+          <w:szCs w:val="19"/>
+        </w:rPr>
+        <w:t>Program.cs</w:t>
+      </w:r>
+      <w:proofErr w:type="spellEnd"/>
+    </w:p>
+    <w:p>
+      <w:pPr>
+        <w:rPr>
+          <w:rFonts w:ascii="Consolas" w:hAnsi="Consolas" w:cs="Consolas"/>
+          <w:color w:val="008000"/>
+          <w:sz w:val="19"/>
+          <w:szCs w:val="19"/>
+        </w:rPr>
+      </w:pPr>
+      <w:r>
+        <w:rPr>
+          <w:rFonts w:ascii="Consolas" w:hAnsi="Consolas" w:cs="Consolas"/>
+          <w:color w:val="008000"/>
+          <w:sz w:val="19"/>
+          <w:szCs w:val="19"/>
+        </w:rPr>
+        <w:t>-       -       Group8_Assignment1_Results.docx</w:t>
+      </w:r>
+    </w:p>
+    <w:p>
+      <w:pPr>
+        <w:rPr>
+          <w:rFonts w:ascii="Consolas" w:hAnsi="Consolas" w:cs="Consolas"/>
+          <w:color w:val="008000"/>
+          <w:sz w:val="19"/>
+          <w:szCs w:val="19"/>
+        </w:rPr>
+      </w:pPr>
+      <w:r>
+        <w:rPr>
+          <w:rFonts w:ascii="Consolas" w:hAnsi="Consolas" w:cs="Consolas"/>
+          <w:color w:val="008000"/>
+          <w:sz w:val="19"/>
+          <w:szCs w:val="19"/>
+        </w:rPr>
+        <w:t xml:space="preserve">2       2       </w:t>
+      </w:r>
+      <w:proofErr w:type="spellStart"/>
+      <w:r>
+        <w:rPr>
+          <w:rFonts w:ascii="Consolas" w:hAnsi="Consolas" w:cs="Consolas"/>
+          <w:color w:val="008000"/>
+          <w:sz w:val="19"/>
+          <w:szCs w:val="19"/>
+        </w:rPr>
+        <w:t>Program.cs</w:t>
+      </w:r>
+      <w:proofErr w:type="spellEnd"/>
+    </w:p>
+    <w:p>
+      <w:pPr>
+        <w:rPr>
+          <w:rFonts w:ascii="Consolas" w:hAnsi="Consolas" w:cs="Consolas"/>
+          <w:color w:val="008000"/>
+          <w:sz w:val="19"/>
+          <w:szCs w:val="19"/>
+        </w:rPr>
+      </w:pPr>
+      <w:r>
+        <w:rPr>
+          <w:rFonts w:ascii="Consolas" w:hAnsi="Consolas" w:cs="Consolas"/>
+          <w:color w:val="008000"/>
+          <w:sz w:val="19"/>
+          <w:szCs w:val="19"/>
+        </w:rPr>
+        <w:t xml:space="preserve">75      80      </w:t>
+      </w:r>
+      <w:proofErr w:type="spellStart"/>
+      <w:r>
+        <w:rPr>
+          <w:rFonts w:ascii="Consolas" w:hAnsi="Consolas" w:cs="Consolas"/>
+          <w:color w:val="008000"/>
+          <w:sz w:val="19"/>
+          <w:szCs w:val="19"/>
+        </w:rPr>
+        <w:t>Program.cs</w:t>
+      </w:r>
+      <w:proofErr w:type="spellEnd"/>
+    </w:p>
+    <w:p>
+      <w:pPr>
+        <w:rPr>
+          <w:rFonts w:ascii="Consolas" w:hAnsi="Consolas" w:cs="Consolas"/>
+          <w:color w:val="008000"/>
+          <w:sz w:val="19"/>
+          <w:szCs w:val="19"/>
+        </w:rPr>
+      </w:pPr>
+      <w:r>
+        <w:rPr>
+          <w:rFonts w:ascii="Consolas" w:hAnsi="Consolas" w:cs="Consolas"/>
+          <w:color w:val="008000"/>
+          <w:sz w:val="19"/>
+          <w:szCs w:val="19"/>
+        </w:rPr>
+        <w:t xml:space="preserve">42      32      </w:t>
+      </w:r>
+      <w:proofErr w:type="spellStart"/>
+      <w:r>
+        <w:rPr>
+          <w:rFonts w:ascii="Consolas" w:hAnsi="Consolas" w:cs="Consolas"/>
+          <w:color w:val="008000"/>
+          <w:sz w:val="19"/>
+          <w:szCs w:val="19"/>
+        </w:rPr>
+        <w:t>Program.cs</w:t>
+      </w:r>
+      <w:proofErr w:type="spellEnd"/>
+    </w:p>
+    <w:p>
+      <w:pPr>
+        <w:rPr>
+          <w:rFonts w:ascii="Consolas" w:hAnsi="Consolas" w:cs="Consolas"/>
+          <w:color w:val="008000"/>
+          <w:sz w:val="19"/>
+          <w:szCs w:val="19"/>
+        </w:rPr>
+      </w:pPr>
+      <w:r>
+        <w:rPr>
+          <w:rFonts w:ascii="Consolas" w:hAnsi="Consolas" w:cs="Consolas"/>
+          <w:color w:val="008000"/>
+          <w:sz w:val="19"/>
+          <w:szCs w:val="19"/>
+        </w:rPr>
+        <w:t xml:space="preserve">2       2       </w:t>
+      </w:r>
+      <w:proofErr w:type="spellStart"/>
+      <w:r>
+        <w:rPr>
+          <w:rFonts w:ascii="Consolas" w:hAnsi="Consolas" w:cs="Consolas"/>
+          <w:color w:val="008000"/>
+          <w:sz w:val="19"/>
+          <w:szCs w:val="19"/>
+        </w:rPr>
+        <w:t>Program.cs</w:t>
+      </w:r>
+      <w:proofErr w:type="spellEnd"/>
+    </w:p>
+    <w:p>
+      <w:pPr>
+        <w:rPr>
+          <w:rFonts w:ascii="Consolas" w:hAnsi="Consolas" w:cs="Consolas"/>
+          <w:color w:val="008000"/>
+          <w:sz w:val="19"/>
+          <w:szCs w:val="19"/>
+        </w:rPr>
+      </w:pPr>
+      <w:r>
+        <w:rPr>
+          <w:rFonts w:ascii="Consolas" w:hAnsi="Consolas" w:cs="Consolas"/>
+          <w:color w:val="008000"/>
+          <w:sz w:val="19"/>
+          <w:szCs w:val="19"/>
+        </w:rPr>
+        <w:t xml:space="preserve">210     1       </w:t>
+      </w:r>
+      <w:proofErr w:type="spellStart"/>
+      <w:r>
+        <w:rPr>
+          <w:rFonts w:ascii="Consolas" w:hAnsi="Consolas" w:cs="Consolas"/>
+          <w:color w:val="008000"/>
+          <w:sz w:val="19"/>
+          <w:szCs w:val="19"/>
+        </w:rPr>
+        <w:t>Program.cs</w:t>
+      </w:r>
+      <w:proofErr w:type="spellEnd"/>
+    </w:p>
+    <w:p>
+      <w:pPr>
+        <w:rPr>
+          <w:rFonts w:ascii="Consolas" w:hAnsi="Consolas" w:cs="Consolas"/>
+          <w:color w:val="008000"/>
+          <w:sz w:val="19"/>
+          <w:szCs w:val="19"/>
+        </w:rPr>
+      </w:pPr>
+      <w:r>
+        <w:rPr>
+          <w:rFonts w:ascii="Consolas" w:hAnsi="Consolas" w:cs="Consolas"/>
+          <w:color w:val="008000"/>
+          <w:sz w:val="19"/>
+          <w:szCs w:val="19"/>
+        </w:rPr>
+        <w:t xml:space="preserve">74      84      </w:t>
+      </w:r>
+      <w:proofErr w:type="spellStart"/>
+      <w:r>
+        <w:rPr>
+          <w:rFonts w:ascii="Consolas" w:hAnsi="Consolas" w:cs="Consolas"/>
+          <w:color w:val="008000"/>
+          <w:sz w:val="19"/>
+          <w:szCs w:val="19"/>
+        </w:rPr>
+        <w:t>Program.cs</w:t>
+      </w:r>
+      <w:proofErr w:type="spellEnd"/>
+    </w:p>
+    <w:p>
+      <w:pPr>
+        <w:rPr>
+          <w:rFonts w:ascii="Consolas" w:hAnsi="Consolas" w:cs="Consolas"/>
+          <w:color w:val="008000"/>
+          <w:sz w:val="19"/>
+          <w:szCs w:val="19"/>
+        </w:rPr>
+      </w:pPr>
+      <w:r>
+        <w:rPr>
+          <w:rFonts w:ascii="Consolas" w:hAnsi="Consolas" w:cs="Consolas"/>
+          <w:color w:val="008000"/>
+          <w:sz w:val="19"/>
+          <w:szCs w:val="19"/>
+        </w:rPr>
+        <w:t xml:space="preserve">165     1       </w:t>
+      </w:r>
+      <w:proofErr w:type="spellStart"/>
+      <w:r>
+        <w:rPr>
+          <w:rFonts w:ascii="Consolas" w:hAnsi="Consolas" w:cs="Consolas"/>
+          <w:color w:val="008000"/>
+          <w:sz w:val="19"/>
+          <w:szCs w:val="19"/>
+        </w:rPr>
+        <w:t>Program.cs</w:t>
+      </w:r>
+      <w:proofErr w:type="spellEnd"/>
+    </w:p>
+    <w:p>
+      <w:pPr>
+        <w:rPr>
+          <w:rFonts w:ascii="Consolas" w:hAnsi="Consolas" w:cs="Consolas"/>
+          <w:color w:val="008000"/>
+          <w:sz w:val="19"/>
+          <w:szCs w:val="19"/>
+        </w:rPr>
+      </w:pPr>
+      <w:r>
+        <w:rPr>
+          <w:rFonts w:ascii="Consolas" w:hAnsi="Consolas" w:cs="Consolas"/>
+          <w:color w:val="008000"/>
+          <w:sz w:val="19"/>
+          <w:szCs w:val="19"/>
+        </w:rPr>
+        <w:t xml:space="preserve">55      29      </w:t>
+      </w:r>
+      <w:proofErr w:type="spellStart"/>
+      <w:r>
+        <w:rPr>
+          <w:rFonts w:ascii="Consolas" w:hAnsi="Consolas" w:cs="Consolas"/>
+          <w:color w:val="008000"/>
+          <w:sz w:val="19"/>
+          <w:szCs w:val="19"/>
+        </w:rPr>
+        <w:t>Program.cs</w:t>
+      </w:r>
+      <w:proofErr w:type="spellEnd"/>
+    </w:p>
+    <w:p>
+      <w:pPr>
+        <w:rPr>
+          <w:rFonts w:ascii="Consolas" w:hAnsi="Consolas" w:cs="Consolas"/>
+          <w:color w:val="008000"/>
+          <w:sz w:val="19"/>
+          <w:szCs w:val="19"/>
+        </w:rPr>
+      </w:pPr>
+      <w:r>
+        <w:rPr>
+          <w:rFonts w:ascii="Consolas" w:hAnsi="Consolas" w:cs="Consolas"/>
+          <w:color w:val="008000"/>
+          <w:sz w:val="19"/>
+          <w:szCs w:val="19"/>
+        </w:rPr>
+        <w:t>8       0       Group_Assignment1.csproj</w:t>
+      </w:r>
+    </w:p>
+    <w:p>
+      <w:pPr>
+        <w:rPr>
+          <w:rFonts w:ascii="Consolas" w:hAnsi="Consolas" w:cs="Consolas"/>
+          <w:color w:val="008000"/>
+          <w:sz w:val="19"/>
+          <w:szCs w:val="19"/>
+        </w:rPr>
+      </w:pPr>
+      <w:r>
+        <w:rPr>
+          <w:rFonts w:ascii="Consolas" w:hAnsi="Consolas" w:cs="Consolas"/>
+          <w:color w:val="008000"/>
+          <w:sz w:val="19"/>
+          <w:szCs w:val="19"/>
+        </w:rPr>
+        <w:t>25      0       Group_Assignment1.sln</w:t>
+      </w:r>
+    </w:p>
+    <w:p>
+      <w:pPr>
+        <w:rPr>
+          <w:rFonts w:ascii="Consolas" w:hAnsi="Consolas" w:cs="Consolas"/>
+          <w:color w:val="008000"/>
+          <w:sz w:val="19"/>
+          <w:szCs w:val="19"/>
+        </w:rPr>
+      </w:pPr>
+      <w:r>
+        <w:rPr>
+          <w:rFonts w:ascii="Consolas" w:hAnsi="Consolas" w:cs="Consolas"/>
+          <w:color w:val="008000"/>
+          <w:sz w:val="19"/>
+          <w:szCs w:val="19"/>
+        </w:rPr>
+        <w:t xml:space="preserve">210     0       </w:t>
+      </w:r>
+      <w:proofErr w:type="spellStart"/>
+      <w:r>
+        <w:rPr>
+          <w:rFonts w:ascii="Consolas" w:hAnsi="Consolas" w:cs="Consolas"/>
+          <w:color w:val="008000"/>
+          <w:sz w:val="19"/>
+          <w:szCs w:val="19"/>
+        </w:rPr>
+        <w:t>Program.cs</w:t>
+      </w:r>
+      <w:proofErr w:type="spellEnd"/>
+    </w:p>
+    <w:p>
+      <w:pPr>
+        <w:rPr>
+          <w:rFonts w:ascii="Consolas" w:hAnsi="Consolas" w:cs="Consolas"/>
+          <w:color w:val="008000"/>
+          <w:sz w:val="19"/>
+          <w:szCs w:val="19"/>
+        </w:rPr>
+      </w:pPr>
+      <w:r>
+        <w:rPr>
+          <w:rFonts w:ascii="Consolas" w:hAnsi="Consolas" w:cs="Consolas"/>
+          <w:color w:val="008000"/>
+          <w:sz w:val="19"/>
+          <w:szCs w:val="19"/>
+        </w:rPr>
+        <w:t>63      0       .</w:t>
+      </w:r>
+      <w:proofErr w:type="spellStart"/>
+      <w:r>
+        <w:rPr>
+          <w:rFonts w:ascii="Consolas" w:hAnsi="Consolas" w:cs="Consolas"/>
+          <w:color w:val="008000"/>
+          <w:sz w:val="19"/>
+          <w:szCs w:val="19"/>
+        </w:rPr>
+        <w:t>gitattributes</w:t>
+      </w:r>
+      <w:proofErr w:type="spellEnd"/>
+    </w:p>
+    <w:p>
+      <w:pPr>
+        <w:rPr>
+          <w:rFonts w:ascii="Consolas" w:hAnsi="Consolas" w:cs="Consolas"/>
+          <w:color w:val="008000"/>
+          <w:sz w:val="19"/>
+          <w:szCs w:val="19"/>
+        </w:rPr>
+      </w:pPr>
+      <w:r>
+        <w:rPr>
+          <w:rFonts w:ascii="Consolas" w:hAnsi="Consolas" w:cs="Consolas"/>
+          <w:color w:val="008000"/>
+          <w:sz w:val="19"/>
+          <w:szCs w:val="19"/>
+        </w:rPr>
+        <w:t xml:space="preserve">340     0     </w:t>
+      </w:r>
+      <w:proofErr w:type="gramStart"/>
+      <w:r>
+        <w:rPr>
+          <w:rFonts w:ascii="Consolas" w:hAnsi="Consolas" w:cs="Consolas"/>
+          <w:color w:val="008000"/>
+          <w:sz w:val="19"/>
+          <w:szCs w:val="19"/>
+        </w:rPr>
+        <w:t xml:space="preserve">  .</w:t>
+      </w:r>
+      <w:proofErr w:type="spellStart"/>
+      <w:r>
+        <w:rPr>
+          <w:rFonts w:ascii="Consolas" w:hAnsi="Consolas" w:cs="Consolas"/>
+          <w:color w:val="008000"/>
+          <w:sz w:val="19"/>
+          <w:szCs w:val="19"/>
+        </w:rPr>
+        <w:t>gitignore</w:t>
+      </w:r>
+      <w:proofErr w:type="spellEnd"/>
+      <w:proofErr w:type="gramEnd"/>
+    </w:p>
+    <w:p>
+      <w:pPr>
+        <w:rPr>
+          <w:rFonts w:ascii="Consolas" w:hAnsi="Consolas" w:cs="Consolas"/>
+          <w:color w:val="008000"/>
+          <w:sz w:val="19"/>
+          <w:szCs w:val="19"/>
+        </w:rPr>
+      </w:pPr>
+    </w:p>
+    <w:p>
+      <w:pPr>
+        <w:rPr>
+          <w:rFonts w:ascii="Consolas" w:hAnsi="Consolas" w:cs="Consolas"/>
+          <w:color w:val="008000"/>
+          <w:sz w:val="19"/>
+          <w:szCs w:val="19"/>
+        </w:rPr>
+      </w:pPr>
+      <w:r>
+        <w:rPr>
+          <w:rFonts w:ascii="Consolas" w:hAnsi="Consolas" w:cs="Consolas"/>
+          <w:color w:val="008000"/>
+          <w:sz w:val="19"/>
+          <w:szCs w:val="19"/>
+        </w:rPr>
+        <w:t>C:\Users\Owner\source\repos\Group_Assignment1&gt;</w:t>
+      </w:r>
+    </w:p>
+    <w:p>
+      <w:pPr>
+        <w:rPr>
+          <w:rFonts w:ascii="Consolas" w:hAnsi="Consolas" w:cs="Consolas"/>
+          <w:color w:val="008000"/>
+          <w:sz w:val="19"/>
+          <w:szCs w:val="19"/>
+        </w:rPr>
+      </w:pPr>
     </w:p>
     <w:sectPr>
       <w:headerReference w:type="default" r:id="rId27"/>
@@ -3841,6 +4776,7 @@
     <w:lsdException w:name="HTML Sample" w:semiHidden="1" w:unhideWhenUsed="1"/>
     <w:lsdException w:name="HTML Typewriter" w:semiHidden="1" w:unhideWhenUsed="1"/>
     <w:lsdException w:name="HTML Variable" w:semiHidden="1" w:unhideWhenUsed="1"/>
+    <w:lsdException w:name="Normal Table" w:semiHidden="1" w:unhideWhenUsed="1"/>
     <w:lsdException w:name="annotation subject" w:semiHidden="1" w:unhideWhenUsed="1"/>
     <w:lsdException w:name="No List" w:semiHidden="1" w:unhideWhenUsed="1"/>
     <w:lsdException w:name="Outline List 1" w:semiHidden="1" w:unhideWhenUsed="1"/>
@@ -3883,8 +4819,11 @@
     <w:lsdException w:name="Table Contemporary" w:semiHidden="1" w:unhideWhenUsed="1"/>
     <w:lsdException w:name="Table Elegant" w:semiHidden="1" w:unhideWhenUsed="1"/>
     <w:lsdException w:name="Table Professional" w:semiHidden="1" w:unhideWhenUsed="1"/>
+    <w:lsdException w:name="Table Subtle 1" w:semiHidden="1" w:unhideWhenUsed="1"/>
     <w:lsdException w:name="Table Subtle 2" w:semiHidden="1" w:unhideWhenUsed="1"/>
     <w:lsdException w:name="Table Web 1" w:semiHidden="1" w:unhideWhenUsed="1"/>
+    <w:lsdException w:name="Table Web 2" w:semiHidden="1" w:unhideWhenUsed="1"/>
+    <w:lsdException w:name="Table Web 3" w:semiHidden="1" w:unhideWhenUsed="1"/>
     <w:lsdException w:name="Balloon Text" w:semiHidden="1" w:unhideWhenUsed="1"/>
     <w:lsdException w:name="Table Grid" w:uiPriority="39"/>
     <w:lsdException w:name="Table Theme" w:semiHidden="1" w:unhideWhenUsed="1"/>

</xml_diff>